<commit_message>
PPt y Word del TB03
</commit_message>
<xml_diff>
--- a/Refinamiento de escenarios.docx
+++ b/Refinamiento de escenarios.docx
@@ -2813,12 +2813,356 @@
       </w:tr>
     </w:tbl>
     <w:p/>
-    <w:p>
-      <w:bookmarkStart w:id="0" w:name="_GoBack"/>
-      <w:bookmarkEnd w:id="0"/>
-    </w:p>
-    <w:p/>
-    <w:p/>
+    <w:p/>
+    <w:p/>
+    <w:p/>
+    <w:p/>
+    <w:p/>
+    <w:p/>
+    <w:p/>
+    <w:p/>
+    <w:p/>
+    <w:tbl>
+      <w:tblPr>
+        <w:tblStyle w:val="Cuadrculamedia3-nfasis2"/>
+        <w:tblW w:w="0" w:type="auto"/>
+        <w:tblLook w:val="04A0" w:firstRow="1" w:lastRow="0" w:firstColumn="1" w:lastColumn="0" w:noHBand="0" w:noVBand="1"/>
+      </w:tblPr>
+      <w:tblGrid>
+        <w:gridCol w:w="3078"/>
+        <w:gridCol w:w="6498"/>
+      </w:tblGrid>
+      <w:tr>
+        <w:trPr>
+          <w:cnfStyle w:val="100000000000" w:firstRow="1" w:lastRow="0" w:firstColumn="0" w:lastColumn="0" w:oddVBand="0" w:evenVBand="0" w:oddHBand="0" w:evenHBand="0" w:firstRowFirstColumn="0" w:firstRowLastColumn="0" w:lastRowFirstColumn="0" w:lastRowLastColumn="0"/>
+        </w:trPr>
+        <w:tc>
+          <w:tcPr>
+            <w:cnfStyle w:val="001000000000" w:firstRow="0" w:lastRow="0" w:firstColumn="1" w:lastColumn="0" w:oddVBand="0" w:evenVBand="0" w:oddHBand="0" w:evenHBand="0" w:firstRowFirstColumn="0" w:firstRowLastColumn="0" w:lastRowFirstColumn="0" w:lastRowLastColumn="0"/>
+            <w:tcW w:w="9576" w:type="dxa"/>
+            <w:gridSpan w:val="2"/>
+          </w:tcPr>
+          <w:p>
+            <w:pPr>
+              <w:jc w:val="center"/>
+            </w:pPr>
+            <w:r>
+              <w:lastRenderedPageBreak/>
+              <w:t>Escenario de refinamiento: Consulta de Rutas – Performance</w:t>
+            </w:r>
+          </w:p>
+        </w:tc>
+      </w:tr>
+      <w:tr>
+        <w:trPr>
+          <w:cnfStyle w:val="000000100000" w:firstRow="0" w:lastRow="0" w:firstColumn="0" w:lastColumn="0" w:oddVBand="0" w:evenVBand="0" w:oddHBand="1" w:evenHBand="0" w:firstRowFirstColumn="0" w:firstRowLastColumn="0" w:lastRowFirstColumn="0" w:lastRowLastColumn="0"/>
+        </w:trPr>
+        <w:tc>
+          <w:tcPr>
+            <w:cnfStyle w:val="001000000000" w:firstRow="0" w:lastRow="0" w:firstColumn="1" w:lastColumn="0" w:oddVBand="0" w:evenVBand="0" w:oddHBand="0" w:evenHBand="0" w:firstRowFirstColumn="0" w:firstRowLastColumn="0" w:lastRowFirstColumn="0" w:lastRowLastColumn="0"/>
+            <w:tcW w:w="3078" w:type="dxa"/>
+          </w:tcPr>
+          <w:p>
+            <w:r>
+              <w:t>Escenario</w:t>
+            </w:r>
+          </w:p>
+        </w:tc>
+        <w:tc>
+          <w:tcPr>
+            <w:tcW w:w="6498" w:type="dxa"/>
+          </w:tcPr>
+          <w:p>
+            <w:pPr>
+              <w:cnfStyle w:val="000000100000" w:firstRow="0" w:lastRow="0" w:firstColumn="0" w:lastColumn="0" w:oddVBand="0" w:evenVBand="0" w:oddHBand="1" w:evenHBand="0" w:firstRowFirstColumn="0" w:firstRowLastColumn="0" w:lastRowFirstColumn="0" w:lastRowLastColumn="0"/>
+            </w:pPr>
+            <w:r>
+              <w:t>Un usuario requiere consultar la ubicación de un vehículo y su respectiva ruta mediante la aplicación y que este actualice la posición en mínimo de 5 segundos.</w:t>
+            </w:r>
+          </w:p>
+        </w:tc>
+      </w:tr>
+      <w:tr>
+        <w:trPr>
+          <w:trHeight w:val="399"/>
+        </w:trPr>
+        <w:tc>
+          <w:tcPr>
+            <w:cnfStyle w:val="001000000000" w:firstRow="0" w:lastRow="0" w:firstColumn="1" w:lastColumn="0" w:oddVBand="0" w:evenVBand="0" w:oddHBand="0" w:evenHBand="0" w:firstRowFirstColumn="0" w:firstRowLastColumn="0" w:lastRowFirstColumn="0" w:lastRowLastColumn="0"/>
+            <w:tcW w:w="3078" w:type="dxa"/>
+          </w:tcPr>
+          <w:p>
+            <w:r>
+              <w:t>Metas de negocio</w:t>
+            </w:r>
+          </w:p>
+        </w:tc>
+        <w:tc>
+          <w:tcPr>
+            <w:tcW w:w="6498" w:type="dxa"/>
+          </w:tcPr>
+          <w:p>
+            <w:pPr>
+              <w:cnfStyle w:val="000000000000" w:firstRow="0" w:lastRow="0" w:firstColumn="0" w:lastColumn="0" w:oddVBand="0" w:evenVBand="0" w:oddHBand="0" w:evenHBand="0" w:firstRowFirstColumn="0" w:firstRowLastColumn="0" w:lastRowFirstColumn="0" w:lastRowLastColumn="0"/>
+            </w:pPr>
+            <w:r>
+              <w:t>Sistema responsivo</w:t>
+            </w:r>
+          </w:p>
+        </w:tc>
+      </w:tr>
+      <w:tr>
+        <w:trPr>
+          <w:cnfStyle w:val="000000100000" w:firstRow="0" w:lastRow="0" w:firstColumn="0" w:lastColumn="0" w:oddVBand="0" w:evenVBand="0" w:oddHBand="1" w:evenHBand="0" w:firstRowFirstColumn="0" w:firstRowLastColumn="0" w:lastRowFirstColumn="0" w:lastRowLastColumn="0"/>
+        </w:trPr>
+        <w:tc>
+          <w:tcPr>
+            <w:cnfStyle w:val="001000000000" w:firstRow="0" w:lastRow="0" w:firstColumn="1" w:lastColumn="0" w:oddVBand="0" w:evenVBand="0" w:oddHBand="0" w:evenHBand="0" w:firstRowFirstColumn="0" w:firstRowLastColumn="0" w:lastRowFirstColumn="0" w:lastRowLastColumn="0"/>
+            <w:tcW w:w="3078" w:type="dxa"/>
+          </w:tcPr>
+          <w:p>
+            <w:r>
+              <w:t>Atributos de calidad relevantes</w:t>
+            </w:r>
+          </w:p>
+        </w:tc>
+        <w:tc>
+          <w:tcPr>
+            <w:tcW w:w="6498" w:type="dxa"/>
+          </w:tcPr>
+          <w:p>
+            <w:pPr>
+              <w:cnfStyle w:val="000000100000" w:firstRow="0" w:lastRow="0" w:firstColumn="0" w:lastColumn="0" w:oddVBand="0" w:evenVBand="0" w:oddHBand="1" w:evenHBand="0" w:firstRowFirstColumn="0" w:firstRowLastColumn="0" w:lastRowFirstColumn="0" w:lastRowLastColumn="0"/>
+            </w:pPr>
+            <w:r>
+              <w:t>Performance</w:t>
+            </w:r>
+          </w:p>
+        </w:tc>
+      </w:tr>
+      <w:tr>
+        <w:tc>
+          <w:tcPr>
+            <w:cnfStyle w:val="001000000000" w:firstRow="0" w:lastRow="0" w:firstColumn="1" w:lastColumn="0" w:oddVBand="0" w:evenVBand="0" w:oddHBand="0" w:evenHBand="0" w:firstRowFirstColumn="0" w:firstRowLastColumn="0" w:lastRowFirstColumn="0" w:lastRowLastColumn="0"/>
+            <w:tcW w:w="3078" w:type="dxa"/>
+          </w:tcPr>
+          <w:p>
+            <w:bookmarkStart w:id="0" w:name="_GoBack"/>
+            <w:bookmarkEnd w:id="0"/>
+            <w:r>
+              <w:t>Estímulo</w:t>
+            </w:r>
+          </w:p>
+        </w:tc>
+        <w:tc>
+          <w:tcPr>
+            <w:tcW w:w="6498" w:type="dxa"/>
+          </w:tcPr>
+          <w:p>
+            <w:pPr>
+              <w:cnfStyle w:val="000000000000" w:firstRow="0" w:lastRow="0" w:firstColumn="0" w:lastColumn="0" w:oddVBand="0" w:evenVBand="0" w:oddHBand="0" w:evenHBand="0" w:firstRowFirstColumn="0" w:firstRowLastColumn="0" w:lastRowFirstColumn="0" w:lastRowLastColumn="0"/>
+            </w:pPr>
+            <w:r>
+              <w:t>El usuario desea consultar la posición y la ruta de los vehículos en la aplicación</w:t>
+            </w:r>
+          </w:p>
+        </w:tc>
+      </w:tr>
+      <w:tr>
+        <w:trPr>
+          <w:cnfStyle w:val="000000100000" w:firstRow="0" w:lastRow="0" w:firstColumn="0" w:lastColumn="0" w:oddVBand="0" w:evenVBand="0" w:oddHBand="1" w:evenHBand="0" w:firstRowFirstColumn="0" w:firstRowLastColumn="0" w:lastRowFirstColumn="0" w:lastRowLastColumn="0"/>
+        </w:trPr>
+        <w:tc>
+          <w:tcPr>
+            <w:cnfStyle w:val="001000000000" w:firstRow="0" w:lastRow="0" w:firstColumn="1" w:lastColumn="0" w:oddVBand="0" w:evenVBand="0" w:oddHBand="0" w:evenHBand="0" w:firstRowFirstColumn="0" w:firstRowLastColumn="0" w:lastRowFirstColumn="0" w:lastRowLastColumn="0"/>
+            <w:tcW w:w="3078" w:type="dxa"/>
+          </w:tcPr>
+          <w:p>
+            <w:r>
+              <w:t>Fuente del estímulo</w:t>
+            </w:r>
+          </w:p>
+        </w:tc>
+        <w:tc>
+          <w:tcPr>
+            <w:tcW w:w="6498" w:type="dxa"/>
+          </w:tcPr>
+          <w:p>
+            <w:pPr>
+              <w:cnfStyle w:val="000000100000" w:firstRow="0" w:lastRow="0" w:firstColumn="0" w:lastColumn="0" w:oddVBand="0" w:evenVBand="0" w:oddHBand="1" w:evenHBand="0" w:firstRowFirstColumn="0" w:firstRowLastColumn="0" w:lastRowFirstColumn="0" w:lastRowLastColumn="0"/>
+            </w:pPr>
+            <w:r>
+              <w:t>Usuario Final</w:t>
+            </w:r>
+          </w:p>
+        </w:tc>
+      </w:tr>
+      <w:tr>
+        <w:tc>
+          <w:tcPr>
+            <w:cnfStyle w:val="001000000000" w:firstRow="0" w:lastRow="0" w:firstColumn="1" w:lastColumn="0" w:oddVBand="0" w:evenVBand="0" w:oddHBand="0" w:evenHBand="0" w:firstRowFirstColumn="0" w:firstRowLastColumn="0" w:lastRowFirstColumn="0" w:lastRowLastColumn="0"/>
+            <w:tcW w:w="3078" w:type="dxa"/>
+          </w:tcPr>
+          <w:p>
+            <w:r>
+              <w:t>Entorno</w:t>
+            </w:r>
+          </w:p>
+        </w:tc>
+        <w:tc>
+          <w:tcPr>
+            <w:tcW w:w="6498" w:type="dxa"/>
+          </w:tcPr>
+          <w:p>
+            <w:pPr>
+              <w:cnfStyle w:val="000000000000" w:firstRow="0" w:lastRow="0" w:firstColumn="0" w:lastColumn="0" w:oddVBand="0" w:evenVBand="0" w:oddHBand="0" w:evenHBand="0" w:firstRowFirstColumn="0" w:firstRowLastColumn="0" w:lastRowFirstColumn="0" w:lastRowLastColumn="0"/>
+            </w:pPr>
+            <w:r>
+              <w:t>Sistema bajo condiciones de sobrecarga.</w:t>
+            </w:r>
+          </w:p>
+        </w:tc>
+      </w:tr>
+      <w:tr>
+        <w:trPr>
+          <w:cnfStyle w:val="000000100000" w:firstRow="0" w:lastRow="0" w:firstColumn="0" w:lastColumn="0" w:oddVBand="0" w:evenVBand="0" w:oddHBand="1" w:evenHBand="0" w:firstRowFirstColumn="0" w:firstRowLastColumn="0" w:lastRowFirstColumn="0" w:lastRowLastColumn="0"/>
+        </w:trPr>
+        <w:tc>
+          <w:tcPr>
+            <w:cnfStyle w:val="001000000000" w:firstRow="0" w:lastRow="0" w:firstColumn="1" w:lastColumn="0" w:oddVBand="0" w:evenVBand="0" w:oddHBand="0" w:evenHBand="0" w:firstRowFirstColumn="0" w:firstRowLastColumn="0" w:lastRowFirstColumn="0" w:lastRowLastColumn="0"/>
+            <w:tcW w:w="3078" w:type="dxa"/>
+          </w:tcPr>
+          <w:p>
+            <w:r>
+              <w:t>Artefacto</w:t>
+            </w:r>
+          </w:p>
+        </w:tc>
+        <w:tc>
+          <w:tcPr>
+            <w:tcW w:w="6498" w:type="dxa"/>
+          </w:tcPr>
+          <w:p>
+            <w:pPr>
+              <w:cnfStyle w:val="000000100000" w:firstRow="0" w:lastRow="0" w:firstColumn="0" w:lastColumn="0" w:oddVBand="0" w:evenVBand="0" w:oddHBand="1" w:evenHBand="0" w:firstRowFirstColumn="0" w:firstRowLastColumn="0" w:lastRowFirstColumn="0" w:lastRowLastColumn="0"/>
+            </w:pPr>
+            <w:r>
+              <w:t>Módulo de Consulta de Rutas</w:t>
+            </w:r>
+          </w:p>
+        </w:tc>
+      </w:tr>
+      <w:tr>
+        <w:tc>
+          <w:tcPr>
+            <w:cnfStyle w:val="001000000000" w:firstRow="0" w:lastRow="0" w:firstColumn="1" w:lastColumn="0" w:oddVBand="0" w:evenVBand="0" w:oddHBand="0" w:evenHBand="0" w:firstRowFirstColumn="0" w:firstRowLastColumn="0" w:lastRowFirstColumn="0" w:lastRowLastColumn="0"/>
+            <w:tcW w:w="3078" w:type="dxa"/>
+          </w:tcPr>
+          <w:p>
+            <w:r>
+              <w:t>Respuesta</w:t>
+            </w:r>
+          </w:p>
+        </w:tc>
+        <w:tc>
+          <w:tcPr>
+            <w:tcW w:w="6498" w:type="dxa"/>
+          </w:tcPr>
+          <w:p>
+            <w:pPr>
+              <w:cnfStyle w:val="000000000000" w:firstRow="0" w:lastRow="0" w:firstColumn="0" w:lastColumn="0" w:oddVBand="0" w:evenVBand="0" w:oddHBand="0" w:evenHBand="0" w:firstRowFirstColumn="0" w:firstRowLastColumn="0" w:lastRowFirstColumn="0" w:lastRowLastColumn="0"/>
+            </w:pPr>
+            <w:r>
+              <w:t>El sistema deberá actualizar la información de la función en un máximo de 5 segundos.</w:t>
+            </w:r>
+          </w:p>
+        </w:tc>
+      </w:tr>
+      <w:tr>
+        <w:trPr>
+          <w:cnfStyle w:val="000000100000" w:firstRow="0" w:lastRow="0" w:firstColumn="0" w:lastColumn="0" w:oddVBand="0" w:evenVBand="0" w:oddHBand="1" w:evenHBand="0" w:firstRowFirstColumn="0" w:firstRowLastColumn="0" w:lastRowFirstColumn="0" w:lastRowLastColumn="0"/>
+        </w:trPr>
+        <w:tc>
+          <w:tcPr>
+            <w:cnfStyle w:val="001000000000" w:firstRow="0" w:lastRow="0" w:firstColumn="1" w:lastColumn="0" w:oddVBand="0" w:evenVBand="0" w:oddHBand="0" w:evenHBand="0" w:firstRowFirstColumn="0" w:firstRowLastColumn="0" w:lastRowFirstColumn="0" w:lastRowLastColumn="0"/>
+            <w:tcW w:w="3078" w:type="dxa"/>
+          </w:tcPr>
+          <w:p>
+            <w:r>
+              <w:t>Métrica</w:t>
+            </w:r>
+          </w:p>
+        </w:tc>
+        <w:tc>
+          <w:tcPr>
+            <w:tcW w:w="6498" w:type="dxa"/>
+          </w:tcPr>
+          <w:p>
+            <w:pPr>
+              <w:cnfStyle w:val="000000100000" w:firstRow="0" w:lastRow="0" w:firstColumn="0" w:lastColumn="0" w:oddVBand="0" w:evenVBand="0" w:oddHBand="1" w:evenHBand="0" w:firstRowFirstColumn="0" w:firstRowLastColumn="0" w:lastRowFirstColumn="0" w:lastRowLastColumn="0"/>
+            </w:pPr>
+            <w:r>
+              <w:t>El tiempo de respuesta de la aplicación es un máximo de 5 segundos.</w:t>
+            </w:r>
+          </w:p>
+        </w:tc>
+      </w:tr>
+      <w:tr>
+        <w:tc>
+          <w:tcPr>
+            <w:cnfStyle w:val="001000000000" w:firstRow="0" w:lastRow="0" w:firstColumn="1" w:lastColumn="0" w:oddVBand="0" w:evenVBand="0" w:oddHBand="0" w:evenHBand="0" w:firstRowFirstColumn="0" w:firstRowLastColumn="0" w:lastRowFirstColumn="0" w:lastRowLastColumn="0"/>
+            <w:tcW w:w="3078" w:type="dxa"/>
+          </w:tcPr>
+          <w:p>
+            <w:r>
+              <w:t>Preguntas</w:t>
+            </w:r>
+          </w:p>
+        </w:tc>
+        <w:tc>
+          <w:tcPr>
+            <w:tcW w:w="6498" w:type="dxa"/>
+          </w:tcPr>
+          <w:p>
+            <w:pPr>
+              <w:cnfStyle w:val="000000000000" w:firstRow="0" w:lastRow="0" w:firstColumn="0" w:lastColumn="0" w:oddVBand="0" w:evenVBand="0" w:oddHBand="0" w:evenHBand="0" w:firstRowFirstColumn="0" w:firstRowLastColumn="0" w:lastRowFirstColumn="0" w:lastRowLastColumn="0"/>
+            </w:pPr>
+            <w:r>
+              <w:t>¿Qué sucede si el usuario desea revisar la información de las rutas y la posición de los buses en hora pico?</w:t>
+            </w:r>
+          </w:p>
+        </w:tc>
+      </w:tr>
+      <w:tr>
+        <w:trPr>
+          <w:cnfStyle w:val="000000100000" w:firstRow="0" w:lastRow="0" w:firstColumn="0" w:lastColumn="0" w:oddVBand="0" w:evenVBand="0" w:oddHBand="1" w:evenHBand="0" w:firstRowFirstColumn="0" w:firstRowLastColumn="0" w:lastRowFirstColumn="0" w:lastRowLastColumn="0"/>
+        </w:trPr>
+        <w:tc>
+          <w:tcPr>
+            <w:cnfStyle w:val="001000000000" w:firstRow="0" w:lastRow="0" w:firstColumn="1" w:lastColumn="0" w:oddVBand="0" w:evenVBand="0" w:oddHBand="0" w:evenHBand="0" w:firstRowFirstColumn="0" w:firstRowLastColumn="0" w:lastRowFirstColumn="0" w:lastRowLastColumn="0"/>
+            <w:tcW w:w="3078" w:type="dxa"/>
+          </w:tcPr>
+          <w:p>
+            <w:r>
+              <w:t>Consideraciones</w:t>
+            </w:r>
+          </w:p>
+        </w:tc>
+        <w:tc>
+          <w:tcPr>
+            <w:tcW w:w="6498" w:type="dxa"/>
+          </w:tcPr>
+          <w:p>
+            <w:pPr>
+              <w:cnfStyle w:val="000000100000" w:firstRow="0" w:lastRow="0" w:firstColumn="0" w:lastColumn="0" w:oddVBand="0" w:evenVBand="0" w:oddHBand="1" w:evenHBand="0" w:firstRowFirstColumn="0" w:firstRowLastColumn="0" w:lastRowFirstColumn="0" w:lastRowLastColumn="0"/>
+            </w:pPr>
+            <w:r>
+              <w:t>En el caso de que el sistema se encuentre muy sobrecargado se deberá controlar la frecuencia de muestreo. Consiste en un bajo monitoreo de las solicitudes encoladas del sistema. Otra opción sería controlar las solicitudes mediante el uso de colas para mejorar el rendimiento de los recursos del sistema.</w:t>
+            </w:r>
+          </w:p>
+        </w:tc>
+      </w:tr>
+    </w:tbl>
     <w:p/>
     <w:p/>
     <w:p/>

</xml_diff>